<commit_message>
Actualiza index.html y main.js:
index.html:
- Añadido enlace a archivo CSS (styles.css).
- Modificado input de monto a tipo número.
- Reordenadas las columnas de la tabla.

main.js:
- Reestructurado y optimizado el código:
  - Función addCeldaAFila ahora acepta un parámetro opcional para agregar una clase específica.
  - Función cargarDatos ahora ordena los datos alfabéticamente por nombre común del país.
  - Actualización de montos ahora muestra las tarifas de divisas desde un archivo JSON.
  - Eliminado código comentado y no utilizado.
</commit_message>
<xml_diff>
--- a/Proyecto Final/Pdf guias/Proyecto Final.docx
+++ b/Proyecto Final/Pdf guias/Proyecto Final.docx
@@ -85,6 +85,12 @@
           <w:lang w:val="es-AR"/>
         </w:rPr>
         <w:tab/>
+      </w:r>
+      <w:r>
+        <w:rPr>
+          <w:rFonts w:hint="default"/>
+          <w:lang w:val="es-AR"/>
+        </w:rPr>
         <w:t>Tiene todos los libros necesarios, en diferentes idiomas y con acceso a descargas.</w:t>
       </w:r>
     </w:p>
@@ -215,6 +221,734 @@
         </w:rPr>
         <w:fldChar w:fldCharType="end"/>
       </w:r>
+    </w:p>
+    <w:p>
+      <w:pPr>
+        <w:numPr>
+          <w:numId w:val="0"/>
+        </w:numPr>
+        <w:spacing w:line="360" w:lineRule="auto"/>
+        <w:rPr>
+          <w:rFonts w:hint="default"/>
+          <w:lang w:val="es-AR"/>
+        </w:rPr>
+      </w:pPr>
+    </w:p>
+    <w:p>
+      <w:pPr>
+        <w:numPr>
+          <w:numId w:val="0"/>
+        </w:numPr>
+        <w:spacing w:line="360" w:lineRule="auto"/>
+        <w:rPr>
+          <w:rFonts w:hint="default"/>
+          <w:lang w:val="es-AR"/>
+        </w:rPr>
+      </w:pPr>
+      <w:r>
+        <w:rPr>
+          <w:rFonts w:hint="default"/>
+          <w:lang w:val="es-AR"/>
+        </w:rPr>
+        <w:t>Entiendo, si tienes las tasas de cambio EUR/USD y EUR/ARS, puedes calcular la tasa USD/ARS y ARS/USD utilizando estas tasas. Aquí están los pasos detallados:</w:t>
+      </w:r>
+    </w:p>
+    <w:p>
+      <w:pPr>
+        <w:numPr>
+          <w:numId w:val="0"/>
+        </w:numPr>
+        <w:spacing w:line="360" w:lineRule="auto"/>
+        <w:rPr>
+          <w:rFonts w:hint="default"/>
+          <w:lang w:val="es-AR"/>
+        </w:rPr>
+      </w:pPr>
+    </w:p>
+    <w:p>
+      <w:pPr>
+        <w:numPr>
+          <w:numId w:val="0"/>
+        </w:numPr>
+        <w:spacing w:line="360" w:lineRule="auto"/>
+        <w:rPr>
+          <w:rFonts w:hint="default"/>
+          <w:lang w:val="es-AR"/>
+        </w:rPr>
+      </w:pPr>
+      <w:r>
+        <w:rPr>
+          <w:rFonts w:hint="default"/>
+          <w:lang w:val="es-AR"/>
+        </w:rPr>
+        <w:t>1. **Obtener la tasa EUR/USD**: Esta es la tasa de cambio del euro al dólar. Supongamos que esta tasa es \( \text{EUR/USD} = 1.10 \).</w:t>
+      </w:r>
+    </w:p>
+    <w:p>
+      <w:pPr>
+        <w:numPr>
+          <w:numId w:val="0"/>
+        </w:numPr>
+        <w:spacing w:line="360" w:lineRule="auto"/>
+        <w:rPr>
+          <w:rFonts w:hint="default"/>
+          <w:lang w:val="es-AR"/>
+        </w:rPr>
+      </w:pPr>
+    </w:p>
+    <w:p>
+      <w:pPr>
+        <w:numPr>
+          <w:numId w:val="0"/>
+        </w:numPr>
+        <w:spacing w:line="360" w:lineRule="auto"/>
+        <w:rPr>
+          <w:rFonts w:hint="default"/>
+          <w:lang w:val="es-AR"/>
+        </w:rPr>
+      </w:pPr>
+      <w:r>
+        <w:rPr>
+          <w:rFonts w:hint="default"/>
+          <w:lang w:val="es-AR"/>
+        </w:rPr>
+        <w:t>2. **Obtener la tasa EUR/ARS**: Esta es la tasa de cambio del euro al peso argentino. Supongamos que esta tasa es \( \text{EUR/ARS} = 300 \).</w:t>
+      </w:r>
+    </w:p>
+    <w:p>
+      <w:pPr>
+        <w:numPr>
+          <w:numId w:val="0"/>
+        </w:numPr>
+        <w:spacing w:line="360" w:lineRule="auto"/>
+        <w:rPr>
+          <w:rFonts w:hint="default"/>
+          <w:lang w:val="es-AR"/>
+        </w:rPr>
+      </w:pPr>
+    </w:p>
+    <w:p>
+      <w:pPr>
+        <w:numPr>
+          <w:numId w:val="0"/>
+        </w:numPr>
+        <w:spacing w:line="360" w:lineRule="auto"/>
+        <w:rPr>
+          <w:rFonts w:hint="default"/>
+          <w:lang w:val="es-AR"/>
+        </w:rPr>
+      </w:pPr>
+      <w:r>
+        <w:rPr>
+          <w:rFonts w:hint="default"/>
+          <w:lang w:val="es-AR"/>
+        </w:rPr>
+        <w:t>3. **Calcular la tasa USD/ARS**: Para obtener la tasa de cambio del dólar al peso argentino, divides la tasa EUR/ARS por la tasa EUR/USD.</w:t>
+      </w:r>
+    </w:p>
+    <w:p>
+      <w:pPr>
+        <w:numPr>
+          <w:numId w:val="0"/>
+        </w:numPr>
+        <w:spacing w:line="360" w:lineRule="auto"/>
+        <w:rPr>
+          <w:rFonts w:hint="default"/>
+          <w:lang w:val="es-AR"/>
+        </w:rPr>
+      </w:pPr>
+      <w:r>
+        <w:rPr>
+          <w:rFonts w:hint="default"/>
+          <w:lang w:val="es-AR"/>
+        </w:rPr>
+        <w:t xml:space="preserve">   \[</w:t>
+      </w:r>
+    </w:p>
+    <w:p>
+      <w:pPr>
+        <w:numPr>
+          <w:numId w:val="0"/>
+        </w:numPr>
+        <w:spacing w:line="360" w:lineRule="auto"/>
+        <w:rPr>
+          <w:rFonts w:hint="default"/>
+          <w:lang w:val="es-AR"/>
+        </w:rPr>
+      </w:pPr>
+      <w:r>
+        <w:rPr>
+          <w:rFonts w:hint="default"/>
+          <w:lang w:val="es-AR"/>
+        </w:rPr>
+        <w:t xml:space="preserve">   \text{USD/ARS} = \frac{\text{EUR/ARS}}{\text{EUR/USD}}</w:t>
+      </w:r>
+    </w:p>
+    <w:p>
+      <w:pPr>
+        <w:numPr>
+          <w:numId w:val="0"/>
+        </w:numPr>
+        <w:spacing w:line="360" w:lineRule="auto"/>
+        <w:rPr>
+          <w:rFonts w:hint="default"/>
+          <w:lang w:val="es-AR"/>
+        </w:rPr>
+      </w:pPr>
+      <w:r>
+        <w:rPr>
+          <w:rFonts w:hint="default"/>
+          <w:lang w:val="es-AR"/>
+        </w:rPr>
+        <w:t xml:space="preserve">   \]</w:t>
+      </w:r>
+    </w:p>
+    <w:p>
+      <w:pPr>
+        <w:numPr>
+          <w:numId w:val="0"/>
+        </w:numPr>
+        <w:spacing w:line="360" w:lineRule="auto"/>
+        <w:rPr>
+          <w:rFonts w:hint="default"/>
+          <w:lang w:val="es-AR"/>
+        </w:rPr>
+      </w:pPr>
+      <w:r>
+        <w:rPr>
+          <w:rFonts w:hint="default"/>
+          <w:lang w:val="es-AR"/>
+        </w:rPr>
+        <w:t xml:space="preserve">   Usando los valores de ejemplo:</w:t>
+      </w:r>
+    </w:p>
+    <w:p>
+      <w:pPr>
+        <w:numPr>
+          <w:numId w:val="0"/>
+        </w:numPr>
+        <w:spacing w:line="360" w:lineRule="auto"/>
+        <w:rPr>
+          <w:rFonts w:hint="default"/>
+          <w:lang w:val="es-AR"/>
+        </w:rPr>
+      </w:pPr>
+      <w:r>
+        <w:rPr>
+          <w:rFonts w:hint="default"/>
+          <w:lang w:val="es-AR"/>
+        </w:rPr>
+        <w:t xml:space="preserve">   \[</w:t>
+      </w:r>
+    </w:p>
+    <w:p>
+      <w:pPr>
+        <w:numPr>
+          <w:numId w:val="0"/>
+        </w:numPr>
+        <w:spacing w:line="360" w:lineRule="auto"/>
+        <w:rPr>
+          <w:rFonts w:hint="default"/>
+          <w:lang w:val="es-AR"/>
+        </w:rPr>
+      </w:pPr>
+      <w:r>
+        <w:rPr>
+          <w:rFonts w:hint="default"/>
+          <w:lang w:val="es-AR"/>
+        </w:rPr>
+        <w:t xml:space="preserve">   \text{USD/ARS} = \frac{300}{1.10} \approx 272.73</w:t>
+      </w:r>
+    </w:p>
+    <w:p>
+      <w:pPr>
+        <w:numPr>
+          <w:numId w:val="0"/>
+        </w:numPr>
+        <w:spacing w:line="360" w:lineRule="auto"/>
+        <w:rPr>
+          <w:rFonts w:hint="default"/>
+          <w:lang w:val="es-AR"/>
+        </w:rPr>
+      </w:pPr>
+      <w:r>
+        <w:rPr>
+          <w:rFonts w:hint="default"/>
+          <w:lang w:val="es-AR"/>
+        </w:rPr>
+        <w:t xml:space="preserve">   \]</w:t>
+      </w:r>
+    </w:p>
+    <w:p>
+      <w:pPr>
+        <w:numPr>
+          <w:numId w:val="0"/>
+        </w:numPr>
+        <w:spacing w:line="360" w:lineRule="auto"/>
+        <w:rPr>
+          <w:rFonts w:hint="default"/>
+          <w:lang w:val="es-AR"/>
+        </w:rPr>
+      </w:pPr>
+    </w:p>
+    <w:p>
+      <w:pPr>
+        <w:numPr>
+          <w:numId w:val="0"/>
+        </w:numPr>
+        <w:spacing w:line="360" w:lineRule="auto"/>
+        <w:rPr>
+          <w:rFonts w:hint="default"/>
+          <w:lang w:val="es-AR"/>
+        </w:rPr>
+      </w:pPr>
+      <w:r>
+        <w:rPr>
+          <w:rFonts w:hint="default"/>
+          <w:lang w:val="es-AR"/>
+        </w:rPr>
+        <w:t>4. **Calcular la tasa ARS/USD**: Esta es simplemente el inverso de la tasa USD/ARS.</w:t>
+      </w:r>
+    </w:p>
+    <w:p>
+      <w:pPr>
+        <w:numPr>
+          <w:numId w:val="0"/>
+        </w:numPr>
+        <w:spacing w:line="360" w:lineRule="auto"/>
+        <w:rPr>
+          <w:rFonts w:hint="default"/>
+          <w:lang w:val="es-AR"/>
+        </w:rPr>
+      </w:pPr>
+      <w:r>
+        <w:rPr>
+          <w:rFonts w:hint="default"/>
+          <w:lang w:val="es-AR"/>
+        </w:rPr>
+        <w:t xml:space="preserve">   \[</w:t>
+      </w:r>
+    </w:p>
+    <w:p>
+      <w:pPr>
+        <w:numPr>
+          <w:numId w:val="0"/>
+        </w:numPr>
+        <w:spacing w:line="360" w:lineRule="auto"/>
+        <w:rPr>
+          <w:rFonts w:hint="default"/>
+          <w:lang w:val="es-AR"/>
+        </w:rPr>
+      </w:pPr>
+      <w:r>
+        <w:rPr>
+          <w:rFonts w:hint="default"/>
+          <w:lang w:val="es-AR"/>
+        </w:rPr>
+        <w:t xml:space="preserve">   \text{ARS/USD} = \frac{1}{\text{USD/ARS}}</w:t>
+      </w:r>
+    </w:p>
+    <w:p>
+      <w:pPr>
+        <w:numPr>
+          <w:numId w:val="0"/>
+        </w:numPr>
+        <w:spacing w:line="360" w:lineRule="auto"/>
+        <w:rPr>
+          <w:rFonts w:hint="default"/>
+          <w:lang w:val="es-AR"/>
+        </w:rPr>
+      </w:pPr>
+      <w:r>
+        <w:rPr>
+          <w:rFonts w:hint="default"/>
+          <w:lang w:val="es-AR"/>
+        </w:rPr>
+        <w:t xml:space="preserve">   \]</w:t>
+      </w:r>
+    </w:p>
+    <w:p>
+      <w:pPr>
+        <w:numPr>
+          <w:numId w:val="0"/>
+        </w:numPr>
+        <w:spacing w:line="360" w:lineRule="auto"/>
+        <w:rPr>
+          <w:rFonts w:hint="default"/>
+          <w:lang w:val="es-AR"/>
+        </w:rPr>
+      </w:pPr>
+      <w:r>
+        <w:rPr>
+          <w:rFonts w:hint="default"/>
+          <w:lang w:val="es-AR"/>
+        </w:rPr>
+        <w:t xml:space="preserve">   Usando los valores calculados:</w:t>
+      </w:r>
+    </w:p>
+    <w:p>
+      <w:pPr>
+        <w:numPr>
+          <w:numId w:val="0"/>
+        </w:numPr>
+        <w:spacing w:line="360" w:lineRule="auto"/>
+        <w:rPr>
+          <w:rFonts w:hint="default"/>
+          <w:lang w:val="es-AR"/>
+        </w:rPr>
+      </w:pPr>
+      <w:r>
+        <w:rPr>
+          <w:rFonts w:hint="default"/>
+          <w:lang w:val="es-AR"/>
+        </w:rPr>
+        <w:t xml:space="preserve">   \[</w:t>
+      </w:r>
+    </w:p>
+    <w:p>
+      <w:pPr>
+        <w:numPr>
+          <w:numId w:val="0"/>
+        </w:numPr>
+        <w:spacing w:line="360" w:lineRule="auto"/>
+        <w:rPr>
+          <w:rFonts w:hint="default"/>
+          <w:lang w:val="es-AR"/>
+        </w:rPr>
+      </w:pPr>
+      <w:r>
+        <w:rPr>
+          <w:rFonts w:hint="default"/>
+          <w:lang w:val="es-AR"/>
+        </w:rPr>
+        <w:t xml:space="preserve">   \text{ARS/USD} = \frac{1}{272.73} \approx 0.00367</w:t>
+      </w:r>
+    </w:p>
+    <w:p>
+      <w:pPr>
+        <w:numPr>
+          <w:numId w:val="0"/>
+        </w:numPr>
+        <w:spacing w:line="360" w:lineRule="auto"/>
+        <w:rPr>
+          <w:rFonts w:hint="default"/>
+          <w:lang w:val="es-AR"/>
+        </w:rPr>
+      </w:pPr>
+      <w:r>
+        <w:rPr>
+          <w:rFonts w:hint="default"/>
+          <w:lang w:val="es-AR"/>
+        </w:rPr>
+        <w:t xml:space="preserve">   \]</w:t>
+      </w:r>
+    </w:p>
+    <w:p>
+      <w:pPr>
+        <w:numPr>
+          <w:numId w:val="0"/>
+        </w:numPr>
+        <w:spacing w:line="360" w:lineRule="auto"/>
+        <w:rPr>
+          <w:rFonts w:hint="default"/>
+          <w:lang w:val="es-AR"/>
+        </w:rPr>
+      </w:pPr>
+    </w:p>
+    <w:p>
+      <w:pPr>
+        <w:numPr>
+          <w:numId w:val="0"/>
+        </w:numPr>
+        <w:spacing w:line="360" w:lineRule="auto"/>
+        <w:rPr>
+          <w:rFonts w:hint="default"/>
+          <w:lang w:val="es-AR"/>
+        </w:rPr>
+      </w:pPr>
+      <w:r>
+        <w:rPr>
+          <w:rFonts w:hint="default"/>
+          <w:lang w:val="es-AR"/>
+        </w:rPr>
+        <w:t>### Resumen:</w:t>
+      </w:r>
+    </w:p>
+    <w:p>
+      <w:pPr>
+        <w:numPr>
+          <w:numId w:val="0"/>
+        </w:numPr>
+        <w:spacing w:line="360" w:lineRule="auto"/>
+        <w:rPr>
+          <w:rFonts w:hint="default"/>
+          <w:lang w:val="es-AR"/>
+        </w:rPr>
+      </w:pPr>
+    </w:p>
+    <w:p>
+      <w:pPr>
+        <w:numPr>
+          <w:numId w:val="0"/>
+        </w:numPr>
+        <w:spacing w:line="360" w:lineRule="auto"/>
+        <w:rPr>
+          <w:rFonts w:hint="default"/>
+          <w:lang w:val="es-AR"/>
+        </w:rPr>
+      </w:pPr>
+      <w:r>
+        <w:rPr>
+          <w:rFonts w:hint="default"/>
+          <w:lang w:val="es-AR"/>
+        </w:rPr>
+        <w:t>- **EUR/USD**: 1.10</w:t>
+      </w:r>
+    </w:p>
+    <w:p>
+      <w:pPr>
+        <w:numPr>
+          <w:numId w:val="0"/>
+        </w:numPr>
+        <w:spacing w:line="360" w:lineRule="auto"/>
+        <w:rPr>
+          <w:rFonts w:hint="default"/>
+          <w:lang w:val="es-AR"/>
+        </w:rPr>
+      </w:pPr>
+      <w:r>
+        <w:rPr>
+          <w:rFonts w:hint="default"/>
+          <w:lang w:val="es-AR"/>
+        </w:rPr>
+        <w:t>- **EUR/ARS**: 300</w:t>
+      </w:r>
+    </w:p>
+    <w:p>
+      <w:pPr>
+        <w:numPr>
+          <w:numId w:val="0"/>
+        </w:numPr>
+        <w:spacing w:line="360" w:lineRule="auto"/>
+        <w:rPr>
+          <w:rFonts w:hint="default"/>
+          <w:lang w:val="es-AR"/>
+        </w:rPr>
+      </w:pPr>
+      <w:r>
+        <w:rPr>
+          <w:rFonts w:hint="default"/>
+          <w:lang w:val="es-AR"/>
+        </w:rPr>
+        <w:t>- **USD/ARS**:</w:t>
+      </w:r>
+    </w:p>
+    <w:p>
+      <w:pPr>
+        <w:numPr>
+          <w:numId w:val="0"/>
+        </w:numPr>
+        <w:spacing w:line="360" w:lineRule="auto"/>
+        <w:rPr>
+          <w:rFonts w:hint="default"/>
+          <w:lang w:val="es-AR"/>
+        </w:rPr>
+      </w:pPr>
+      <w:r>
+        <w:rPr>
+          <w:rFonts w:hint="default"/>
+          <w:lang w:val="es-AR"/>
+        </w:rPr>
+        <w:t xml:space="preserve">  \[</w:t>
+      </w:r>
+    </w:p>
+    <w:p>
+      <w:pPr>
+        <w:numPr>
+          <w:numId w:val="0"/>
+        </w:numPr>
+        <w:spacing w:line="360" w:lineRule="auto"/>
+        <w:rPr>
+          <w:rFonts w:hint="default"/>
+          <w:lang w:val="es-AR"/>
+        </w:rPr>
+      </w:pPr>
+      <w:r>
+        <w:rPr>
+          <w:rFonts w:hint="default"/>
+          <w:lang w:val="es-AR"/>
+        </w:rPr>
+        <w:t xml:space="preserve">  \text{USD/ARS} = \frac{300}{1.10} \approx 272.73</w:t>
+      </w:r>
+    </w:p>
+    <w:p>
+      <w:pPr>
+        <w:numPr>
+          <w:numId w:val="0"/>
+        </w:numPr>
+        <w:spacing w:line="360" w:lineRule="auto"/>
+        <w:rPr>
+          <w:rFonts w:hint="default"/>
+          <w:lang w:val="es-AR"/>
+        </w:rPr>
+      </w:pPr>
+      <w:r>
+        <w:rPr>
+          <w:rFonts w:hint="default"/>
+          <w:lang w:val="es-AR"/>
+        </w:rPr>
+        <w:t xml:space="preserve">  \]</w:t>
+      </w:r>
+    </w:p>
+    <w:p>
+      <w:pPr>
+        <w:numPr>
+          <w:numId w:val="0"/>
+        </w:numPr>
+        <w:spacing w:line="360" w:lineRule="auto"/>
+        <w:rPr>
+          <w:rFonts w:hint="default"/>
+          <w:lang w:val="es-AR"/>
+        </w:rPr>
+      </w:pPr>
+      <w:r>
+        <w:rPr>
+          <w:rFonts w:hint="default"/>
+          <w:lang w:val="es-AR"/>
+        </w:rPr>
+        <w:t>- **ARS/USD**:</w:t>
+      </w:r>
+    </w:p>
+    <w:p>
+      <w:pPr>
+        <w:numPr>
+          <w:numId w:val="0"/>
+        </w:numPr>
+        <w:spacing w:line="360" w:lineRule="auto"/>
+        <w:rPr>
+          <w:rFonts w:hint="default"/>
+          <w:lang w:val="es-AR"/>
+        </w:rPr>
+      </w:pPr>
+      <w:r>
+        <w:rPr>
+          <w:rFonts w:hint="default"/>
+          <w:lang w:val="es-AR"/>
+        </w:rPr>
+        <w:t xml:space="preserve">  \[</w:t>
+      </w:r>
+    </w:p>
+    <w:p>
+      <w:pPr>
+        <w:numPr>
+          <w:numId w:val="0"/>
+        </w:numPr>
+        <w:spacing w:line="360" w:lineRule="auto"/>
+        <w:rPr>
+          <w:rFonts w:hint="default"/>
+          <w:lang w:val="es-AR"/>
+        </w:rPr>
+      </w:pPr>
+      <w:r>
+        <w:rPr>
+          <w:rFonts w:hint="default"/>
+          <w:lang w:val="es-AR"/>
+        </w:rPr>
+        <w:t xml:space="preserve">  \text{ARS/USD} = \frac{1}{272.73} \approx 0.00367</w:t>
+      </w:r>
+    </w:p>
+    <w:p>
+      <w:pPr>
+        <w:numPr>
+          <w:numId w:val="0"/>
+        </w:numPr>
+        <w:spacing w:line="360" w:lineRule="auto"/>
+        <w:rPr>
+          <w:rFonts w:hint="default"/>
+          <w:lang w:val="es-AR"/>
+        </w:rPr>
+      </w:pPr>
+      <w:r>
+        <w:rPr>
+          <w:rFonts w:hint="default"/>
+          <w:lang w:val="es-AR"/>
+        </w:rPr>
+        <w:t xml:space="preserve">  \]</w:t>
+      </w:r>
+    </w:p>
+    <w:p>
+      <w:pPr>
+        <w:numPr>
+          <w:numId w:val="0"/>
+        </w:numPr>
+        <w:spacing w:line="360" w:lineRule="auto"/>
+        <w:rPr>
+          <w:rFonts w:hint="default"/>
+          <w:lang w:val="es-AR"/>
+        </w:rPr>
+      </w:pPr>
+    </w:p>
+    <w:p>
+      <w:pPr>
+        <w:numPr>
+          <w:numId w:val="0"/>
+        </w:numPr>
+        <w:spacing w:line="360" w:lineRule="auto"/>
+        <w:rPr>
+          <w:rFonts w:hint="default"/>
+          <w:lang w:val="es-AR"/>
+        </w:rPr>
+      </w:pPr>
+      <w:r>
+        <w:rPr>
+          <w:rFonts w:hint="default"/>
+          <w:lang w:val="es-AR"/>
+        </w:rPr>
+        <w:t>Así que, con estos valores de ejemplo, 1 dólar estadounidense sería aproximadamente igual a 272.73 pesos argentinos, y 1 peso argentino sería aproximadamente igual a 0.00367 dólares estadounidenses.</w:t>
+      </w:r>
+    </w:p>
+    <w:p>
+      <w:pPr>
+        <w:numPr>
+          <w:numId w:val="0"/>
+        </w:numPr>
+        <w:spacing w:line="360" w:lineRule="auto"/>
+        <w:rPr>
+          <w:rFonts w:hint="default"/>
+          <w:lang w:val="es-AR"/>
+        </w:rPr>
+      </w:pPr>
+    </w:p>
+    <w:p>
+      <w:pPr>
+        <w:numPr>
+          <w:numId w:val="0"/>
+        </w:numPr>
+        <w:spacing w:line="360" w:lineRule="auto"/>
+        <w:rPr>
+          <w:rFonts w:hint="default"/>
+          <w:lang w:val="es-ES"/>
+        </w:rPr>
+      </w:pPr>
+      <w:r>
+        <w:rPr>
+          <w:rFonts w:hint="default"/>
+          <w:lang w:val="es-ES"/>
+        </w:rPr>
+        <w:t>Usar fragment para cargar los cambios</w:t>
+      </w:r>
+    </w:p>
+    <w:p>
+      <w:pPr>
+        <w:numPr>
+          <w:numId w:val="0"/>
+        </w:numPr>
+        <w:spacing w:line="360" w:lineRule="auto"/>
+        <w:rPr>
+          <w:rFonts w:hint="default"/>
+          <w:lang w:val="es-ES"/>
+        </w:rPr>
+      </w:pPr>
       <w:bookmarkStart w:id="0" w:name="_GoBack"/>
       <w:bookmarkEnd w:id="0"/>
     </w:p>

</xml_diff>